<commit_message>
pliki wejściowe + kosemtyka
</commit_message>
<xml_diff>
--- a/Metody zasłaniania krawędzi w grafice komputerowej.docx
+++ b/Metody zasłaniania krawędzi w grafice komputerowej.docx
@@ -138,10 +138,10 @@
         <w:ind w:left="708"/>
       </w:pPr>
       <w:r>
-        <w:t xml:space="preserve">Stworzenie silnika graficznego, który pozwala wyświetlać trójwymiarowe obiekty na ekranie i oglądać je z różnych </w:t>
-      </w:r>
-      <w:r>
-        <w:t>perspektyw. Kluczową funkcjonalnością projektu jest zasłanianie elementów, które nie powinny być widoczne (np. krawędzie, rogi)</w:t>
+        <w:t>Stworzenie silnika graficznego, który pozwala wyświetlać trójwymiarowe obiekty na ekranie i oglądać je z różnych perspektyw. Kluczową funkcjonalnością projektu jest zasłanianie elementów, które nie powinny być widoczne (np. krawędzie, rogi)</w:t>
+      </w:r>
+      <w:r>
+        <w:t>. Dodatkowo zasymulowaliśmy oświetlenie,, które odpowiednio przyciemnia i rozjaśnia ściany.</w:t>
       </w:r>
     </w:p>
     <w:p>
@@ -178,10 +178,7 @@
         </w:numPr>
       </w:pPr>
       <w:r>
-        <w:t xml:space="preserve">Projekt wykonaliśmy w technologiach HTML/CSS/JS. Javascript odpowiada za logikę i sterowanie, a html i css za </w:t>
-      </w:r>
-      <w:r>
-        <w:t xml:space="preserve">właściwości wizualne. </w:t>
+        <w:t xml:space="preserve">Projekt wykonaliśmy w technologiach HTML/CSS/JS. Javascript odpowiada za logikę i sterowanie, a html i css za właściwości wizualne. </w:t>
       </w:r>
     </w:p>
     <w:p>
@@ -205,10 +202,7 @@
         </w:numPr>
       </w:pPr>
       <w:r>
-        <w:t xml:space="preserve">Za obrót kamery w osiach X i Y odpowiedzialna jest mysz. Do </w:t>
-      </w:r>
-      <w:r>
-        <w:t xml:space="preserve">oddalania i przybliżania kamery stworzyliśmy przyciski widoczne w oknie przeglądarki. </w:t>
+        <w:t xml:space="preserve">Za obrót kamery w osiach X i Y odpowiedzialna jest mysz. Do oddalania i przybliżania kamery stworzyliśmy przyciski widoczne w oknie przeglądarki. </w:t>
       </w:r>
     </w:p>
     <w:p>
@@ -220,7 +214,13 @@
         </w:numPr>
       </w:pPr>
       <w:r>
-        <w:t>Podczas translacji wyliczamy wektor normalny wielokąta i na jego podstawie, program decyduje, które krawędzie wyświetlić, a które ukryć.</w:t>
+        <w:t xml:space="preserve">Podczas translacji wyliczamy wektor normalny </w:t>
+      </w:r>
+      <w:r>
+        <w:t>płaszczyzny</w:t>
+      </w:r>
+      <w:r>
+        <w:t xml:space="preserve"> i na jego podstawie, program decyduje, które krawędzie wyświetlić, a które ukryć.</w:t>
       </w:r>
     </w:p>
     <w:p>
@@ -232,10 +232,7 @@
         </w:numPr>
       </w:pPr>
       <w:r>
-        <w:t>Do widoku dodaliśmy oświetlenie,</w:t>
-      </w:r>
-      <w:r>
-        <w:t xml:space="preserve"> tak aby odpowiednio przyciemniać elementy znajdujące się dalej.</w:t>
+        <w:t>Do widoku dodaliśmy oświetlenie, tak aby odpowiednio przyciemniać elementy znajdujące się dalej.</w:t>
       </w:r>
     </w:p>
     <w:p>
@@ -251,8 +248,16 @@
           <w:ilvl w:val="0"/>
           <w:numId w:val="2"/>
         </w:numPr>
-      </w:pPr>
-      <w:r>
+        <w:rPr>
+          <w:sz w:val="28"/>
+          <w:szCs w:val="28"/>
+        </w:rPr>
+      </w:pPr>
+      <w:r>
+        <w:rPr>
+          <w:sz w:val="28"/>
+          <w:szCs w:val="28"/>
+        </w:rPr>
         <w:t>Efekty pracy</w:t>
       </w:r>
     </w:p>
@@ -270,8 +275,20 @@
       <w:pPr>
         <w:pStyle w:val="ListParagraph"/>
         <w:jc w:val="center"/>
-      </w:pPr>
-      <w:r>
+        <w:rPr>
+          <w:b/>
+          <w:bCs/>
+          <w:sz w:val="28"/>
+          <w:szCs w:val="28"/>
+        </w:rPr>
+      </w:pPr>
+      <w:r>
+        <w:rPr>
+          <w:b/>
+          <w:bCs/>
+          <w:sz w:val="28"/>
+          <w:szCs w:val="28"/>
+        </w:rPr>
         <w:t>Widok początkowy aplikacji</w:t>
       </w:r>
     </w:p>
@@ -414,8 +431,15 @@
     <w:p>
       <w:pPr>
         <w:pStyle w:val="ListParagraph"/>
-      </w:pPr>
-      <w:r>
+        <w:jc w:val="center"/>
+      </w:pPr>
+      <w:r>
+        <w:rPr>
+          <w:b/>
+          <w:bCs/>
+          <w:sz w:val="28"/>
+          <w:szCs w:val="28"/>
+        </w:rPr>
         <w:t>Po wybraniu prostopadłościanu lub załączeniu własnego pliku pokazuje się widok z wybranym elementem.</w:t>
       </w:r>
       <w:r>
@@ -472,7 +496,25 @@
       <w:pPr>
         <w:pStyle w:val="ListParagraph"/>
       </w:pPr>
-      <w:r>
+    </w:p>
+    <w:p>
+      <w:pPr>
+        <w:pStyle w:val="ListParagraph"/>
+        <w:jc w:val="center"/>
+        <w:rPr>
+          <w:b/>
+          <w:bCs/>
+          <w:sz w:val="28"/>
+          <w:szCs w:val="28"/>
+        </w:rPr>
+      </w:pPr>
+      <w:r>
+        <w:rPr>
+          <w:b/>
+          <w:bCs/>
+          <w:sz w:val="28"/>
+          <w:szCs w:val="28"/>
+        </w:rPr>
         <w:t>Oddalenie widoku</w:t>
       </w:r>
     </w:p>
@@ -485,7 +527,6 @@
         <w:rPr>
           <w:noProof/>
         </w:rPr>
-        <w:lastRenderedPageBreak/>
         <w:drawing>
           <wp:inline distT="0" distB="0" distL="0" distR="0" wp14:anchorId="392CC6A0" wp14:editId="05CCC9AF">
             <wp:extent cx="5753103" cy="3680459"/>
@@ -551,9 +592,96 @@
       <w:pPr>
         <w:pStyle w:val="ListParagraph"/>
       </w:pPr>
-      <w:r>
+    </w:p>
+    <w:p>
+      <w:pPr>
+        <w:pStyle w:val="ListParagraph"/>
+      </w:pPr>
+    </w:p>
+    <w:p>
+      <w:pPr>
+        <w:pStyle w:val="ListParagraph"/>
+      </w:pPr>
+    </w:p>
+    <w:p>
+      <w:pPr>
+        <w:pStyle w:val="ListParagraph"/>
+      </w:pPr>
+    </w:p>
+    <w:p>
+      <w:pPr>
+        <w:pStyle w:val="ListParagraph"/>
+      </w:pPr>
+    </w:p>
+    <w:p>
+      <w:pPr>
+        <w:pStyle w:val="ListParagraph"/>
+      </w:pPr>
+    </w:p>
+    <w:p>
+      <w:pPr>
+        <w:pStyle w:val="ListParagraph"/>
+      </w:pPr>
+    </w:p>
+    <w:p>
+      <w:pPr>
+        <w:pStyle w:val="ListParagraph"/>
+      </w:pPr>
+    </w:p>
+    <w:p>
+      <w:pPr>
+        <w:pStyle w:val="ListParagraph"/>
+      </w:pPr>
+    </w:p>
+    <w:p>
+      <w:pPr>
+        <w:pStyle w:val="ListParagraph"/>
+      </w:pPr>
+    </w:p>
+    <w:p>
+      <w:pPr>
+        <w:pStyle w:val="ListParagraph"/>
+      </w:pPr>
+    </w:p>
+    <w:p>
+      <w:pPr>
+        <w:pStyle w:val="ListParagraph"/>
+      </w:pPr>
+    </w:p>
+    <w:p>
+      <w:pPr>
+        <w:pStyle w:val="ListParagraph"/>
+      </w:pPr>
+    </w:p>
+    <w:p>
+      <w:pPr>
+        <w:pStyle w:val="ListParagraph"/>
+        <w:jc w:val="center"/>
+        <w:rPr>
+          <w:b/>
+          <w:bCs/>
+          <w:sz w:val="28"/>
+          <w:szCs w:val="28"/>
+        </w:rPr>
+      </w:pPr>
+      <w:r>
+        <w:rPr>
+          <w:b/>
+          <w:bCs/>
+          <w:sz w:val="28"/>
+          <w:szCs w:val="28"/>
+        </w:rPr>
         <w:t>Przybliżenie</w:t>
       </w:r>
+      <w:r>
+        <w:rPr>
+          <w:b/>
+          <w:bCs/>
+          <w:sz w:val="28"/>
+          <w:szCs w:val="28"/>
+        </w:rPr>
+        <w:t xml:space="preserve"> widoku</w:t>
+      </w:r>
     </w:p>
     <w:p>
       <w:pPr>
@@ -564,31 +692,40 @@
         <w:rPr>
           <w:noProof/>
         </w:rPr>
-        <w:lastRenderedPageBreak/>
         <w:drawing>
-          <wp:inline distT="0" distB="0" distL="0" distR="0" wp14:anchorId="1C620516" wp14:editId="7769CD8B">
-            <wp:extent cx="4371810" cy="3737299"/>
+          <wp:inline distT="0" distB="0" distL="0" distR="0" wp14:anchorId="54012C50" wp14:editId="51AA9DCC">
+            <wp:extent cx="5753100" cy="4732020"/>
             <wp:effectExtent l="0" t="0" r="0" b="0"/>
-            <wp:docPr id="5" name="Picture 8"/>
-            <wp:cNvGraphicFramePr/>
+            <wp:docPr id="7" name="Picture 7"/>
+            <wp:cNvGraphicFramePr>
+              <a:graphicFrameLocks xmlns:a="http://schemas.openxmlformats.org/drawingml/2006/main" noChangeAspect="1"/>
+            </wp:cNvGraphicFramePr>
             <a:graphic xmlns:a="http://schemas.openxmlformats.org/drawingml/2006/main">
               <a:graphicData uri="http://schemas.openxmlformats.org/drawingml/2006/picture">
                 <pic:pic xmlns:pic="http://schemas.openxmlformats.org/drawingml/2006/picture">
                   <pic:nvPicPr>
-                    <pic:cNvPr id="0" name=""/>
-                    <pic:cNvPicPr/>
+                    <pic:cNvPr id="0" name="Picture 1"/>
+                    <pic:cNvPicPr>
+                      <a:picLocks noChangeAspect="1" noChangeArrowheads="1"/>
+                    </pic:cNvPicPr>
                   </pic:nvPicPr>
                   <pic:blipFill>
-                    <a:blip r:embed="rId10"/>
+                    <a:blip r:embed="rId10">
+                      <a:extLst>
+                        <a:ext uri="{28A0092B-C50C-407E-A947-70E740481C1C}">
+                          <a14:useLocalDpi xmlns:a14="http://schemas.microsoft.com/office/drawing/2010/main" val="0"/>
+                        </a:ext>
+                      </a:extLst>
+                    </a:blip>
                     <a:srcRect/>
                     <a:stretch>
                       <a:fillRect/>
                     </a:stretch>
                   </pic:blipFill>
-                  <pic:spPr>
+                  <pic:spPr bwMode="auto">
                     <a:xfrm>
                       <a:off x="0" y="0"/>
-                      <a:ext cx="4371810" cy="3737299"/>
+                      <a:ext cx="5753100" cy="4732020"/>
                     </a:xfrm>
                     <a:prstGeom prst="rect">
                       <a:avLst/>
@@ -596,7 +733,6 @@
                     <a:noFill/>
                     <a:ln>
                       <a:noFill/>
-                      <a:prstDash/>
                     </a:ln>
                   </pic:spPr>
                 </pic:pic>
@@ -628,50 +764,185 @@
       <w:pPr>
         <w:pStyle w:val="ListParagraph"/>
         <w:jc w:val="center"/>
-      </w:pPr>
-      <w:r>
-        <w:t>Inny prostpoadłościan</w:t>
-      </w:r>
-    </w:p>
-    <w:p>
-      <w:pPr>
-        <w:pStyle w:val="ListParagraph"/>
-        <w:jc w:val="center"/>
-      </w:pPr>
-    </w:p>
-    <w:p>
-      <w:pPr>
-        <w:pStyle w:val="ListParagraph"/>
-        <w:jc w:val="center"/>
-      </w:pPr>
-      <w:r>
-        <w:rPr>
+        <w:rPr>
+          <w:b/>
+          <w:bCs/>
+          <w:sz w:val="28"/>
+          <w:szCs w:val="28"/>
+        </w:rPr>
+      </w:pPr>
+    </w:p>
+    <w:p>
+      <w:pPr>
+        <w:pStyle w:val="ListParagraph"/>
+        <w:jc w:val="center"/>
+        <w:rPr>
+          <w:b/>
+          <w:bCs/>
+          <w:sz w:val="28"/>
+          <w:szCs w:val="28"/>
+        </w:rPr>
+      </w:pPr>
+    </w:p>
+    <w:p>
+      <w:pPr>
+        <w:pStyle w:val="ListParagraph"/>
+        <w:jc w:val="center"/>
+        <w:rPr>
+          <w:b/>
+          <w:bCs/>
+          <w:sz w:val="28"/>
+          <w:szCs w:val="28"/>
+        </w:rPr>
+      </w:pPr>
+    </w:p>
+    <w:p>
+      <w:pPr>
+        <w:pStyle w:val="ListParagraph"/>
+        <w:jc w:val="center"/>
+        <w:rPr>
+          <w:b/>
+          <w:bCs/>
+          <w:sz w:val="28"/>
+          <w:szCs w:val="28"/>
+        </w:rPr>
+      </w:pPr>
+    </w:p>
+    <w:p>
+      <w:pPr>
+        <w:pStyle w:val="ListParagraph"/>
+        <w:jc w:val="center"/>
+        <w:rPr>
+          <w:b/>
+          <w:bCs/>
+          <w:sz w:val="28"/>
+          <w:szCs w:val="28"/>
+        </w:rPr>
+      </w:pPr>
+    </w:p>
+    <w:p>
+      <w:pPr>
+        <w:pStyle w:val="ListParagraph"/>
+        <w:jc w:val="center"/>
+        <w:rPr>
+          <w:b/>
+          <w:bCs/>
+          <w:sz w:val="28"/>
+          <w:szCs w:val="28"/>
+        </w:rPr>
+      </w:pPr>
+    </w:p>
+    <w:p>
+      <w:pPr>
+        <w:pStyle w:val="ListParagraph"/>
+        <w:jc w:val="center"/>
+        <w:rPr>
+          <w:b/>
+          <w:bCs/>
+          <w:sz w:val="28"/>
+          <w:szCs w:val="28"/>
+        </w:rPr>
+      </w:pPr>
+    </w:p>
+    <w:p>
+      <w:pPr>
+        <w:pStyle w:val="ListParagraph"/>
+        <w:jc w:val="center"/>
+        <w:rPr>
+          <w:b/>
+          <w:bCs/>
+          <w:sz w:val="28"/>
+          <w:szCs w:val="28"/>
+        </w:rPr>
+      </w:pPr>
+    </w:p>
+    <w:p>
+      <w:pPr>
+        <w:pStyle w:val="ListParagraph"/>
+        <w:jc w:val="center"/>
+        <w:rPr>
+          <w:b/>
+          <w:bCs/>
+          <w:sz w:val="28"/>
+          <w:szCs w:val="28"/>
+        </w:rPr>
+      </w:pPr>
+      <w:r>
+        <w:rPr>
+          <w:b/>
+          <w:bCs/>
+          <w:sz w:val="28"/>
+          <w:szCs w:val="28"/>
+        </w:rPr>
+        <w:lastRenderedPageBreak/>
+        <w:t>Inny prostopadłościan</w:t>
+      </w:r>
+    </w:p>
+    <w:p>
+      <w:pPr>
+        <w:pStyle w:val="ListParagraph"/>
+        <w:jc w:val="center"/>
+        <w:rPr>
+          <w:b/>
+          <w:bCs/>
+          <w:sz w:val="28"/>
+          <w:szCs w:val="28"/>
+        </w:rPr>
+      </w:pPr>
+    </w:p>
+    <w:p>
+      <w:pPr>
+        <w:pStyle w:val="ListParagraph"/>
+        <w:jc w:val="center"/>
+        <w:rPr>
+          <w:b/>
+          <w:bCs/>
+          <w:sz w:val="28"/>
+          <w:szCs w:val="28"/>
+        </w:rPr>
+      </w:pPr>
+      <w:r>
+        <w:rPr>
+          <w:b/>
+          <w:bCs/>
           <w:noProof/>
+          <w:sz w:val="28"/>
+          <w:szCs w:val="28"/>
         </w:rPr>
         <w:drawing>
-          <wp:inline distT="0" distB="0" distL="0" distR="0" wp14:anchorId="30FF4250" wp14:editId="4B9FB16E">
-            <wp:extent cx="3945727" cy="3470157"/>
-            <wp:effectExtent l="0" t="0" r="0" b="0"/>
-            <wp:docPr id="6" name="Picture 9"/>
-            <wp:cNvGraphicFramePr/>
+          <wp:inline distT="0" distB="0" distL="0" distR="0" wp14:anchorId="0BBC5BBA" wp14:editId="31AB175D">
+            <wp:extent cx="4899660" cy="4341553"/>
+            <wp:effectExtent l="0" t="0" r="0" b="1905"/>
+            <wp:docPr id="9" name="Picture 9"/>
+            <wp:cNvGraphicFramePr>
+              <a:graphicFrameLocks xmlns:a="http://schemas.openxmlformats.org/drawingml/2006/main" noChangeAspect="1"/>
+            </wp:cNvGraphicFramePr>
             <a:graphic xmlns:a="http://schemas.openxmlformats.org/drawingml/2006/main">
               <a:graphicData uri="http://schemas.openxmlformats.org/drawingml/2006/picture">
                 <pic:pic xmlns:pic="http://schemas.openxmlformats.org/drawingml/2006/picture">
                   <pic:nvPicPr>
-                    <pic:cNvPr id="0" name=""/>
-                    <pic:cNvPicPr/>
+                    <pic:cNvPr id="0" name="Picture 5"/>
+                    <pic:cNvPicPr>
+                      <a:picLocks noChangeAspect="1" noChangeArrowheads="1"/>
+                    </pic:cNvPicPr>
                   </pic:nvPicPr>
                   <pic:blipFill>
-                    <a:blip r:embed="rId11"/>
+                    <a:blip r:embed="rId11">
+                      <a:extLst>
+                        <a:ext uri="{28A0092B-C50C-407E-A947-70E740481C1C}">
+                          <a14:useLocalDpi xmlns:a14="http://schemas.microsoft.com/office/drawing/2010/main" val="0"/>
+                        </a:ext>
+                      </a:extLst>
+                    </a:blip>
                     <a:srcRect/>
                     <a:stretch>
                       <a:fillRect/>
                     </a:stretch>
                   </pic:blipFill>
-                  <pic:spPr>
+                  <pic:spPr bwMode="auto">
                     <a:xfrm>
                       <a:off x="0" y="0"/>
-                      <a:ext cx="3945727" cy="3470157"/>
+                      <a:ext cx="4914357" cy="4354576"/>
                     </a:xfrm>
                     <a:prstGeom prst="rect">
                       <a:avLst/>
@@ -679,7 +950,6 @@
                     <a:noFill/>
                     <a:ln>
                       <a:noFill/>
-                      <a:prstDash/>
                     </a:ln>
                   </pic:spPr>
                 </pic:pic>
@@ -692,12 +962,226 @@
     <w:p>
       <w:pPr>
         <w:pStyle w:val="ListParagraph"/>
-      </w:pPr>
-    </w:p>
-    <w:p>
-      <w:pPr>
-        <w:pStyle w:val="ListParagraph"/>
-      </w:pPr>
+        <w:jc w:val="center"/>
+        <w:rPr>
+          <w:b/>
+          <w:bCs/>
+          <w:sz w:val="28"/>
+          <w:szCs w:val="28"/>
+        </w:rPr>
+      </w:pPr>
+      <w:r>
+        <w:rPr>
+          <w:b/>
+          <w:bCs/>
+          <w:sz w:val="28"/>
+          <w:szCs w:val="28"/>
+        </w:rPr>
+        <w:t>Ciekawsze figury wczytane z plików</w:t>
+      </w:r>
+    </w:p>
+    <w:p>
+      <w:pPr>
+        <w:pStyle w:val="ListParagraph"/>
+        <w:jc w:val="center"/>
+        <w:rPr>
+          <w:b/>
+          <w:bCs/>
+          <w:sz w:val="28"/>
+          <w:szCs w:val="28"/>
+        </w:rPr>
+      </w:pPr>
+      <w:r>
+        <w:rPr>
+          <w:b/>
+          <w:bCs/>
+          <w:noProof/>
+          <w:sz w:val="28"/>
+          <w:szCs w:val="28"/>
+        </w:rPr>
+        <w:drawing>
+          <wp:inline distT="0" distB="0" distL="0" distR="0" wp14:anchorId="056D11E2" wp14:editId="55CEC867">
+            <wp:extent cx="4177604" cy="3131820"/>
+            <wp:effectExtent l="0" t="0" r="0" b="0"/>
+            <wp:docPr id="11" name="Picture 11"/>
+            <wp:cNvGraphicFramePr>
+              <a:graphicFrameLocks xmlns:a="http://schemas.openxmlformats.org/drawingml/2006/main" noChangeAspect="1"/>
+            </wp:cNvGraphicFramePr>
+            <a:graphic xmlns:a="http://schemas.openxmlformats.org/drawingml/2006/main">
+              <a:graphicData uri="http://schemas.openxmlformats.org/drawingml/2006/picture">
+                <pic:pic xmlns:pic="http://schemas.openxmlformats.org/drawingml/2006/picture">
+                  <pic:nvPicPr>
+                    <pic:cNvPr id="0" name="Picture 7"/>
+                    <pic:cNvPicPr>
+                      <a:picLocks noChangeAspect="1" noChangeArrowheads="1"/>
+                    </pic:cNvPicPr>
+                  </pic:nvPicPr>
+                  <pic:blipFill>
+                    <a:blip r:embed="rId12">
+                      <a:extLst>
+                        <a:ext uri="{28A0092B-C50C-407E-A947-70E740481C1C}">
+                          <a14:useLocalDpi xmlns:a14="http://schemas.microsoft.com/office/drawing/2010/main" val="0"/>
+                        </a:ext>
+                      </a:extLst>
+                    </a:blip>
+                    <a:srcRect/>
+                    <a:stretch>
+                      <a:fillRect/>
+                    </a:stretch>
+                  </pic:blipFill>
+                  <pic:spPr bwMode="auto">
+                    <a:xfrm>
+                      <a:off x="0" y="0"/>
+                      <a:ext cx="4185523" cy="3137757"/>
+                    </a:xfrm>
+                    <a:prstGeom prst="rect">
+                      <a:avLst/>
+                    </a:prstGeom>
+                    <a:noFill/>
+                    <a:ln>
+                      <a:noFill/>
+                    </a:ln>
+                  </pic:spPr>
+                </pic:pic>
+              </a:graphicData>
+            </a:graphic>
+          </wp:inline>
+        </w:drawing>
+      </w:r>
+    </w:p>
+    <w:p>
+      <w:pPr>
+        <w:pStyle w:val="ListParagraph"/>
+        <w:jc w:val="center"/>
+      </w:pPr>
+    </w:p>
+    <w:p>
+      <w:pPr>
+        <w:pStyle w:val="ListParagraph"/>
+        <w:jc w:val="center"/>
+      </w:pPr>
+      <w:r>
+        <w:rPr>
+          <w:noProof/>
+        </w:rPr>
+        <w:lastRenderedPageBreak/>
+        <w:drawing>
+          <wp:inline distT="0" distB="0" distL="0" distR="0" wp14:anchorId="17837016" wp14:editId="4ADED4FC">
+            <wp:extent cx="5090160" cy="4026343"/>
+            <wp:effectExtent l="0" t="0" r="0" b="0"/>
+            <wp:docPr id="12" name="Picture 12"/>
+            <wp:cNvGraphicFramePr>
+              <a:graphicFrameLocks xmlns:a="http://schemas.openxmlformats.org/drawingml/2006/main" noChangeAspect="1"/>
+            </wp:cNvGraphicFramePr>
+            <a:graphic xmlns:a="http://schemas.openxmlformats.org/drawingml/2006/main">
+              <a:graphicData uri="http://schemas.openxmlformats.org/drawingml/2006/picture">
+                <pic:pic xmlns:pic="http://schemas.openxmlformats.org/drawingml/2006/picture">
+                  <pic:nvPicPr>
+                    <pic:cNvPr id="0" name="Picture 8"/>
+                    <pic:cNvPicPr>
+                      <a:picLocks noChangeAspect="1" noChangeArrowheads="1"/>
+                    </pic:cNvPicPr>
+                  </pic:nvPicPr>
+                  <pic:blipFill>
+                    <a:blip r:embed="rId13">
+                      <a:extLst>
+                        <a:ext uri="{28A0092B-C50C-407E-A947-70E740481C1C}">
+                          <a14:useLocalDpi xmlns:a14="http://schemas.microsoft.com/office/drawing/2010/main" val="0"/>
+                        </a:ext>
+                      </a:extLst>
+                    </a:blip>
+                    <a:srcRect/>
+                    <a:stretch>
+                      <a:fillRect/>
+                    </a:stretch>
+                  </pic:blipFill>
+                  <pic:spPr bwMode="auto">
+                    <a:xfrm>
+                      <a:off x="0" y="0"/>
+                      <a:ext cx="5099576" cy="4033791"/>
+                    </a:xfrm>
+                    <a:prstGeom prst="rect">
+                      <a:avLst/>
+                    </a:prstGeom>
+                    <a:noFill/>
+                    <a:ln>
+                      <a:noFill/>
+                    </a:ln>
+                  </pic:spPr>
+                </pic:pic>
+              </a:graphicData>
+            </a:graphic>
+          </wp:inline>
+        </w:drawing>
+      </w:r>
+    </w:p>
+    <w:p>
+      <w:pPr>
+        <w:pStyle w:val="ListParagraph"/>
+      </w:pPr>
+    </w:p>
+    <w:p>
+      <w:pPr>
+        <w:pStyle w:val="ListParagraph"/>
+      </w:pPr>
+    </w:p>
+    <w:p>
+      <w:pPr>
+        <w:pStyle w:val="ListParagraph"/>
+      </w:pPr>
+      <w:r>
+        <w:rPr>
+          <w:noProof/>
+        </w:rPr>
+        <w:drawing>
+          <wp:inline distT="0" distB="0" distL="0" distR="0" wp14:anchorId="6B4B7752" wp14:editId="1D528AD4">
+            <wp:extent cx="4754880" cy="3627564"/>
+            <wp:effectExtent l="0" t="0" r="7620" b="0"/>
+            <wp:docPr id="13" name="Picture 13"/>
+            <wp:cNvGraphicFramePr>
+              <a:graphicFrameLocks xmlns:a="http://schemas.openxmlformats.org/drawingml/2006/main" noChangeAspect="1"/>
+            </wp:cNvGraphicFramePr>
+            <a:graphic xmlns:a="http://schemas.openxmlformats.org/drawingml/2006/main">
+              <a:graphicData uri="http://schemas.openxmlformats.org/drawingml/2006/picture">
+                <pic:pic xmlns:pic="http://schemas.openxmlformats.org/drawingml/2006/picture">
+                  <pic:nvPicPr>
+                    <pic:cNvPr id="0" name="Picture 9"/>
+                    <pic:cNvPicPr>
+                      <a:picLocks noChangeAspect="1" noChangeArrowheads="1"/>
+                    </pic:cNvPicPr>
+                  </pic:nvPicPr>
+                  <pic:blipFill>
+                    <a:blip r:embed="rId14">
+                      <a:extLst>
+                        <a:ext uri="{28A0092B-C50C-407E-A947-70E740481C1C}">
+                          <a14:useLocalDpi xmlns:a14="http://schemas.microsoft.com/office/drawing/2010/main" val="0"/>
+                        </a:ext>
+                      </a:extLst>
+                    </a:blip>
+                    <a:srcRect/>
+                    <a:stretch>
+                      <a:fillRect/>
+                    </a:stretch>
+                  </pic:blipFill>
+                  <pic:spPr bwMode="auto">
+                    <a:xfrm>
+                      <a:off x="0" y="0"/>
+                      <a:ext cx="4759862" cy="3631364"/>
+                    </a:xfrm>
+                    <a:prstGeom prst="rect">
+                      <a:avLst/>
+                    </a:prstGeom>
+                    <a:noFill/>
+                    <a:ln>
+                      <a:noFill/>
+                    </a:ln>
+                  </pic:spPr>
+                </pic:pic>
+              </a:graphicData>
+            </a:graphic>
+          </wp:inline>
+        </w:drawing>
+      </w:r>
     </w:p>
     <w:p>
       <w:pPr>
@@ -711,24 +1195,8 @@
           <w:b/>
           <w:bCs/>
           <w:color w:val="FF0000"/>
-        </w:rPr>
-      </w:pPr>
-      <w:r>
-        <w:rPr>
-          <w:b/>
-          <w:bCs/>
-          <w:color w:val="FF0000"/>
-        </w:rPr>
-        <w:t>// TODO własny plik</w:t>
-      </w:r>
-    </w:p>
-    <w:p>
-      <w:pPr>
-        <w:pStyle w:val="ListParagraph"/>
-        <w:rPr>
-          <w:b/>
-          <w:bCs/>
-          <w:color w:val="FF0000"/>
+          <w:sz w:val="28"/>
+          <w:szCs w:val="28"/>
         </w:rPr>
       </w:pPr>
     </w:p>
@@ -739,8 +1207,16 @@
           <w:ilvl w:val="0"/>
           <w:numId w:val="2"/>
         </w:numPr>
-      </w:pPr>
-      <w:r>
+        <w:rPr>
+          <w:sz w:val="28"/>
+          <w:szCs w:val="28"/>
+        </w:rPr>
+      </w:pPr>
+      <w:r>
+        <w:rPr>
+          <w:sz w:val="28"/>
+          <w:szCs w:val="28"/>
+        </w:rPr>
         <w:t>Podsumowanie i wnioski</w:t>
       </w:r>
     </w:p>
@@ -749,10 +1225,7 @@
         <w:ind w:left="708"/>
       </w:pPr>
       <w:r>
-        <w:t>Udało się osiągnąć zaplanowane wcześniej cele. Metoda odrzucania tylnych ścian (backface culling) sprawdza się bardzo dobrze dla prostopadłościanów którymi operujemy.</w:t>
-      </w:r>
-      <w:r>
-        <w:t xml:space="preserve"> Dodatkowo zrealizowaliśmy oświetlenie frontowe, dzięki któremu zaciemniane są ściany znajdujące się dalej od kamery.</w:t>
+        <w:t>Udało się osiągnąć zaplanowane wcześniej cele. Metoda odrzucania tylnych ścian (backface culling) sprawdza się bardzo dobrze dla prostopadłościanów którymi operujemy. Dodatkowo zrealizowaliśmy oświetlenie frontowe, dzięki któremu zaciemniane są ściany znajdujące się dalej od kamery.</w:t>
       </w:r>
     </w:p>
     <w:p>
@@ -776,26 +1249,13 @@
           <w:color w:val="FF0000"/>
         </w:rPr>
         <w:t>// TODO ciekawy wniosek</w:t>
-      </w:r>
-    </w:p>
-    <w:p>
-      <w:pPr>
-        <w:ind w:left="708"/>
-      </w:pPr>
-      <w:r>
-        <w:rPr>
-          <w:b/>
-          <w:bCs/>
-          <w:color w:val="FF0000"/>
-        </w:rPr>
-        <w:t>// TODO kosmetyka</w:t>
       </w:r>
       <w:bookmarkStart w:id="0" w:name="_GoBack"/>
       <w:bookmarkEnd w:id="0"/>
     </w:p>
     <w:sectPr>
-      <w:headerReference w:type="default" r:id="rId12"/>
-      <w:footerReference w:type="default" r:id="rId13"/>
+      <w:headerReference w:type="default" r:id="rId15"/>
+      <w:footerReference w:type="default" r:id="rId16"/>
       <w:pgSz w:w="11906" w:h="16838"/>
       <w:pgMar w:top="1417" w:right="1417" w:bottom="1417" w:left="1417" w:header="708" w:footer="708" w:gutter="0"/>
       <w:cols w:space="708"/>

</xml_diff>

<commit_message>
Update Metody zasłaniania krawędzi w grafice komputerowej.docx
</commit_message>
<xml_diff>
--- a/Metody zasłaniania krawędzi w grafice komputerowej.docx
+++ b/Metody zasłaniania krawędzi w grafice komputerowej.docx
@@ -4,7 +4,7 @@
   <w:body>
     <w:p>
       <w:pPr>
-        <w:pStyle w:val="Listapunktowana"/>
+        <w:pStyle w:val="ListBullet"/>
         <w:numPr>
           <w:ilvl w:val="0"/>
           <w:numId w:val="0"/>
@@ -26,7 +26,7 @@
     </w:p>
     <w:p>
       <w:pPr>
-        <w:pStyle w:val="Listapunktowana"/>
+        <w:pStyle w:val="ListBullet"/>
         <w:numPr>
           <w:ilvl w:val="0"/>
           <w:numId w:val="0"/>
@@ -48,7 +48,7 @@
     </w:p>
     <w:p>
       <w:pPr>
-        <w:pStyle w:val="Listapunktowana"/>
+        <w:pStyle w:val="ListBullet"/>
         <w:numPr>
           <w:ilvl w:val="0"/>
           <w:numId w:val="0"/>
@@ -70,7 +70,7 @@
     </w:p>
     <w:p>
       <w:pPr>
-        <w:pStyle w:val="Listapunktowana"/>
+        <w:pStyle w:val="ListBullet"/>
         <w:numPr>
           <w:ilvl w:val="0"/>
           <w:numId w:val="0"/>
@@ -85,7 +85,7 @@
     </w:p>
     <w:p>
       <w:pPr>
-        <w:pStyle w:val="Listapunktowana"/>
+        <w:pStyle w:val="ListBullet"/>
         <w:numPr>
           <w:ilvl w:val="0"/>
           <w:numId w:val="0"/>
@@ -100,7 +100,7 @@
     </w:p>
     <w:p>
       <w:pPr>
-        <w:pStyle w:val="Listapunktowana"/>
+        <w:pStyle w:val="ListBullet"/>
         <w:numPr>
           <w:ilvl w:val="0"/>
           <w:numId w:val="0"/>
@@ -115,7 +115,7 @@
     </w:p>
     <w:p>
       <w:pPr>
-        <w:pStyle w:val="Listapunktowana"/>
+        <w:pStyle w:val="ListBullet"/>
         <w:numPr>
           <w:ilvl w:val="0"/>
           <w:numId w:val="2"/>
@@ -151,7 +151,7 @@
     </w:p>
     <w:p>
       <w:pPr>
-        <w:pStyle w:val="Akapitzlist"/>
+        <w:pStyle w:val="ListParagraph"/>
         <w:numPr>
           <w:ilvl w:val="0"/>
           <w:numId w:val="2"/>
@@ -171,7 +171,7 @@
     </w:p>
     <w:p>
       <w:pPr>
-        <w:pStyle w:val="Akapitzlist"/>
+        <w:pStyle w:val="ListParagraph"/>
         <w:numPr>
           <w:ilvl w:val="0"/>
           <w:numId w:val="3"/>
@@ -183,7 +183,7 @@
     </w:p>
     <w:p>
       <w:pPr>
-        <w:pStyle w:val="Akapitzlist"/>
+        <w:pStyle w:val="ListParagraph"/>
         <w:numPr>
           <w:ilvl w:val="0"/>
           <w:numId w:val="3"/>
@@ -195,7 +195,7 @@
     </w:p>
     <w:p>
       <w:pPr>
-        <w:pStyle w:val="Akapitzlist"/>
+        <w:pStyle w:val="ListParagraph"/>
         <w:numPr>
           <w:ilvl w:val="0"/>
           <w:numId w:val="3"/>
@@ -207,7 +207,7 @@
     </w:p>
     <w:p>
       <w:pPr>
-        <w:pStyle w:val="Akapitzlist"/>
+        <w:pStyle w:val="ListParagraph"/>
         <w:numPr>
           <w:ilvl w:val="0"/>
           <w:numId w:val="3"/>
@@ -225,7 +225,7 @@
     </w:p>
     <w:p>
       <w:pPr>
-        <w:pStyle w:val="Akapitzlist"/>
+        <w:pStyle w:val="ListParagraph"/>
         <w:numPr>
           <w:ilvl w:val="0"/>
           <w:numId w:val="3"/>
@@ -234,60 +234,58 @@
       <w:r>
         <w:t>Do widoku dodaliśmy oświetlenie, tak aby odpowiednio przyciemniać elementy znajdujące się dalej.</w:t>
       </w:r>
-      <w:bookmarkStart w:id="0" w:name="_GoBack"/>
-      <w:bookmarkEnd w:id="0"/>
-    </w:p>
-    <w:p>
-      <w:pPr>
-        <w:pStyle w:val="Akapitzlist"/>
+    </w:p>
+    <w:p>
+      <w:pPr>
+        <w:pStyle w:val="ListParagraph"/>
         <w:ind w:left="1080"/>
       </w:pPr>
     </w:p>
     <w:p>
       <w:pPr>
-        <w:pStyle w:val="Akapitzlist"/>
+        <w:pStyle w:val="ListParagraph"/>
         <w:ind w:left="1080"/>
       </w:pPr>
     </w:p>
     <w:p>
       <w:pPr>
-        <w:pStyle w:val="Akapitzlist"/>
+        <w:pStyle w:val="ListParagraph"/>
         <w:ind w:left="1080"/>
       </w:pPr>
     </w:p>
     <w:p>
       <w:pPr>
-        <w:pStyle w:val="Akapitzlist"/>
+        <w:pStyle w:val="ListParagraph"/>
         <w:ind w:left="1080"/>
       </w:pPr>
     </w:p>
     <w:p>
       <w:pPr>
-        <w:pStyle w:val="Akapitzlist"/>
+        <w:pStyle w:val="ListParagraph"/>
         <w:ind w:left="1080"/>
       </w:pPr>
     </w:p>
     <w:p>
       <w:pPr>
-        <w:pStyle w:val="Akapitzlist"/>
+        <w:pStyle w:val="ListParagraph"/>
         <w:ind w:left="1080"/>
       </w:pPr>
     </w:p>
     <w:p>
       <w:pPr>
-        <w:pStyle w:val="Akapitzlist"/>
+        <w:pStyle w:val="ListParagraph"/>
         <w:ind w:left="1080"/>
       </w:pPr>
     </w:p>
     <w:p>
       <w:pPr>
-        <w:pStyle w:val="Akapitzlist"/>
+        <w:pStyle w:val="ListParagraph"/>
         <w:ind w:left="1080"/>
       </w:pPr>
     </w:p>
     <w:p>
       <w:pPr>
-        <w:pStyle w:val="Akapitzlist"/>
+        <w:pStyle w:val="ListParagraph"/>
         <w:numPr>
           <w:ilvl w:val="0"/>
           <w:numId w:val="2"/>
@@ -308,7 +306,7 @@
     </w:p>
     <w:p>
       <w:pPr>
-        <w:pStyle w:val="Akapitzlist"/>
+        <w:pStyle w:val="ListParagraph"/>
         <w:jc w:val="center"/>
         <w:rPr>
           <w:b/>
@@ -329,7 +327,7 @@
     </w:p>
     <w:p>
       <w:pPr>
-        <w:pStyle w:val="Akapitzlist"/>
+        <w:pStyle w:val="ListParagraph"/>
       </w:pPr>
       <w:r>
         <w:rPr>
@@ -400,53 +398,53 @@
     </w:p>
     <w:p>
       <w:pPr>
-        <w:pStyle w:val="Akapitzlist"/>
-      </w:pPr>
-    </w:p>
-    <w:p>
-      <w:pPr>
-        <w:pStyle w:val="Akapitzlist"/>
-      </w:pPr>
-    </w:p>
-    <w:p>
-      <w:pPr>
-        <w:pStyle w:val="Akapitzlist"/>
-      </w:pPr>
-    </w:p>
-    <w:p>
-      <w:pPr>
-        <w:pStyle w:val="Akapitzlist"/>
-      </w:pPr>
-    </w:p>
-    <w:p>
-      <w:pPr>
-        <w:pStyle w:val="Akapitzlist"/>
-      </w:pPr>
-    </w:p>
-    <w:p>
-      <w:pPr>
-        <w:pStyle w:val="Akapitzlist"/>
-      </w:pPr>
-    </w:p>
-    <w:p>
-      <w:pPr>
-        <w:pStyle w:val="Akapitzlist"/>
-      </w:pPr>
-    </w:p>
-    <w:p>
-      <w:pPr>
-        <w:pStyle w:val="Akapitzlist"/>
-      </w:pPr>
-    </w:p>
-    <w:p>
-      <w:pPr>
-        <w:pStyle w:val="Akapitzlist"/>
+        <w:pStyle w:val="ListParagraph"/>
+      </w:pPr>
+    </w:p>
+    <w:p>
+      <w:pPr>
+        <w:pStyle w:val="ListParagraph"/>
+      </w:pPr>
+    </w:p>
+    <w:p>
+      <w:pPr>
+        <w:pStyle w:val="ListParagraph"/>
+      </w:pPr>
+    </w:p>
+    <w:p>
+      <w:pPr>
+        <w:pStyle w:val="ListParagraph"/>
+      </w:pPr>
+    </w:p>
+    <w:p>
+      <w:pPr>
+        <w:pStyle w:val="ListParagraph"/>
+      </w:pPr>
+    </w:p>
+    <w:p>
+      <w:pPr>
+        <w:pStyle w:val="ListParagraph"/>
+      </w:pPr>
+    </w:p>
+    <w:p>
+      <w:pPr>
+        <w:pStyle w:val="ListParagraph"/>
+      </w:pPr>
+    </w:p>
+    <w:p>
+      <w:pPr>
+        <w:pStyle w:val="ListParagraph"/>
+      </w:pPr>
+    </w:p>
+    <w:p>
+      <w:pPr>
+        <w:pStyle w:val="ListParagraph"/>
       </w:pPr>
     </w:p>
     <w:p/>
     <w:p>
       <w:pPr>
-        <w:pStyle w:val="Akapitzlist"/>
+        <w:pStyle w:val="ListParagraph"/>
         <w:jc w:val="center"/>
       </w:pPr>
       <w:r>
@@ -505,17 +503,17 @@
     </w:p>
     <w:p>
       <w:pPr>
-        <w:pStyle w:val="Akapitzlist"/>
-      </w:pPr>
-    </w:p>
-    <w:p>
-      <w:pPr>
-        <w:pStyle w:val="Akapitzlist"/>
-      </w:pPr>
-    </w:p>
-    <w:p>
-      <w:pPr>
-        <w:pStyle w:val="Akapitzlist"/>
+        <w:pStyle w:val="ListParagraph"/>
+      </w:pPr>
+    </w:p>
+    <w:p>
+      <w:pPr>
+        <w:pStyle w:val="ListParagraph"/>
+      </w:pPr>
+    </w:p>
+    <w:p>
+      <w:pPr>
+        <w:pStyle w:val="ListParagraph"/>
         <w:jc w:val="center"/>
         <w:rPr>
           <w:b/>
@@ -527,7 +525,7 @@
     </w:p>
     <w:p>
       <w:pPr>
-        <w:pStyle w:val="Akapitzlist"/>
+        <w:pStyle w:val="ListParagraph"/>
         <w:jc w:val="center"/>
         <w:rPr>
           <w:b/>
@@ -549,7 +547,7 @@
     </w:p>
     <w:p>
       <w:pPr>
-        <w:pStyle w:val="Akapitzlist"/>
+        <w:pStyle w:val="ListParagraph"/>
         <w:jc w:val="center"/>
       </w:pPr>
       <w:r>
@@ -599,92 +597,92 @@
     </w:p>
     <w:p>
       <w:pPr>
-        <w:pStyle w:val="Akapitzlist"/>
-      </w:pPr>
-    </w:p>
-    <w:p>
-      <w:pPr>
-        <w:pStyle w:val="Akapitzlist"/>
-      </w:pPr>
-    </w:p>
-    <w:p>
-      <w:pPr>
-        <w:pStyle w:val="Akapitzlist"/>
-      </w:pPr>
-    </w:p>
-    <w:p>
-      <w:pPr>
-        <w:pStyle w:val="Akapitzlist"/>
-      </w:pPr>
-    </w:p>
-    <w:p>
-      <w:pPr>
-        <w:pStyle w:val="Akapitzlist"/>
-      </w:pPr>
-    </w:p>
-    <w:p>
-      <w:pPr>
-        <w:pStyle w:val="Akapitzlist"/>
-      </w:pPr>
-    </w:p>
-    <w:p>
-      <w:pPr>
-        <w:pStyle w:val="Akapitzlist"/>
-      </w:pPr>
-    </w:p>
-    <w:p>
-      <w:pPr>
-        <w:pStyle w:val="Akapitzlist"/>
-      </w:pPr>
-    </w:p>
-    <w:p>
-      <w:pPr>
-        <w:pStyle w:val="Akapitzlist"/>
-      </w:pPr>
-    </w:p>
-    <w:p>
-      <w:pPr>
-        <w:pStyle w:val="Akapitzlist"/>
-      </w:pPr>
-    </w:p>
-    <w:p>
-      <w:pPr>
-        <w:pStyle w:val="Akapitzlist"/>
-      </w:pPr>
-    </w:p>
-    <w:p>
-      <w:pPr>
-        <w:pStyle w:val="Akapitzlist"/>
-      </w:pPr>
-    </w:p>
-    <w:p>
-      <w:pPr>
-        <w:pStyle w:val="Akapitzlist"/>
-      </w:pPr>
-    </w:p>
-    <w:p>
-      <w:pPr>
-        <w:pStyle w:val="Akapitzlist"/>
-      </w:pPr>
-    </w:p>
-    <w:p>
-      <w:pPr>
-        <w:pStyle w:val="Akapitzlist"/>
-      </w:pPr>
-    </w:p>
-    <w:p>
-      <w:pPr>
-        <w:pStyle w:val="Akapitzlist"/>
-      </w:pPr>
-    </w:p>
-    <w:p>
-      <w:pPr>
-        <w:pStyle w:val="Akapitzlist"/>
-      </w:pPr>
-    </w:p>
-    <w:p>
-      <w:pPr>
-        <w:pStyle w:val="Akapitzlist"/>
+        <w:pStyle w:val="ListParagraph"/>
+      </w:pPr>
+    </w:p>
+    <w:p>
+      <w:pPr>
+        <w:pStyle w:val="ListParagraph"/>
+      </w:pPr>
+    </w:p>
+    <w:p>
+      <w:pPr>
+        <w:pStyle w:val="ListParagraph"/>
+      </w:pPr>
+    </w:p>
+    <w:p>
+      <w:pPr>
+        <w:pStyle w:val="ListParagraph"/>
+      </w:pPr>
+    </w:p>
+    <w:p>
+      <w:pPr>
+        <w:pStyle w:val="ListParagraph"/>
+      </w:pPr>
+    </w:p>
+    <w:p>
+      <w:pPr>
+        <w:pStyle w:val="ListParagraph"/>
+      </w:pPr>
+    </w:p>
+    <w:p>
+      <w:pPr>
+        <w:pStyle w:val="ListParagraph"/>
+      </w:pPr>
+    </w:p>
+    <w:p>
+      <w:pPr>
+        <w:pStyle w:val="ListParagraph"/>
+      </w:pPr>
+    </w:p>
+    <w:p>
+      <w:pPr>
+        <w:pStyle w:val="ListParagraph"/>
+      </w:pPr>
+    </w:p>
+    <w:p>
+      <w:pPr>
+        <w:pStyle w:val="ListParagraph"/>
+      </w:pPr>
+    </w:p>
+    <w:p>
+      <w:pPr>
+        <w:pStyle w:val="ListParagraph"/>
+      </w:pPr>
+    </w:p>
+    <w:p>
+      <w:pPr>
+        <w:pStyle w:val="ListParagraph"/>
+      </w:pPr>
+    </w:p>
+    <w:p>
+      <w:pPr>
+        <w:pStyle w:val="ListParagraph"/>
+      </w:pPr>
+    </w:p>
+    <w:p>
+      <w:pPr>
+        <w:pStyle w:val="ListParagraph"/>
+      </w:pPr>
+    </w:p>
+    <w:p>
+      <w:pPr>
+        <w:pStyle w:val="ListParagraph"/>
+      </w:pPr>
+    </w:p>
+    <w:p>
+      <w:pPr>
+        <w:pStyle w:val="ListParagraph"/>
+      </w:pPr>
+    </w:p>
+    <w:p>
+      <w:pPr>
+        <w:pStyle w:val="ListParagraph"/>
+      </w:pPr>
+    </w:p>
+    <w:p>
+      <w:pPr>
+        <w:pStyle w:val="ListParagraph"/>
         <w:jc w:val="center"/>
         <w:rPr>
           <w:b/>
@@ -715,7 +713,7 @@
     </w:p>
     <w:p>
       <w:pPr>
-        <w:pStyle w:val="Akapitzlist"/>
+        <w:pStyle w:val="ListParagraph"/>
         <w:jc w:val="center"/>
       </w:pPr>
       <w:r>
@@ -774,25 +772,25 @@
     </w:p>
     <w:p>
       <w:pPr>
-        <w:pStyle w:val="Akapitzlist"/>
-        <w:jc w:val="center"/>
-      </w:pPr>
-    </w:p>
-    <w:p>
-      <w:pPr>
-        <w:pStyle w:val="Akapitzlist"/>
-        <w:jc w:val="center"/>
-      </w:pPr>
-    </w:p>
-    <w:p>
-      <w:pPr>
-        <w:pStyle w:val="Akapitzlist"/>
-        <w:jc w:val="center"/>
-      </w:pPr>
-    </w:p>
-    <w:p>
-      <w:pPr>
-        <w:pStyle w:val="Akapitzlist"/>
+        <w:pStyle w:val="ListParagraph"/>
+        <w:jc w:val="center"/>
+      </w:pPr>
+    </w:p>
+    <w:p>
+      <w:pPr>
+        <w:pStyle w:val="ListParagraph"/>
+        <w:jc w:val="center"/>
+      </w:pPr>
+    </w:p>
+    <w:p>
+      <w:pPr>
+        <w:pStyle w:val="ListParagraph"/>
+        <w:jc w:val="center"/>
+      </w:pPr>
+    </w:p>
+    <w:p>
+      <w:pPr>
+        <w:pStyle w:val="ListParagraph"/>
         <w:jc w:val="center"/>
         <w:rPr>
           <w:b/>
@@ -804,7 +802,7 @@
     </w:p>
     <w:p>
       <w:pPr>
-        <w:pStyle w:val="Akapitzlist"/>
+        <w:pStyle w:val="ListParagraph"/>
         <w:jc w:val="center"/>
         <w:rPr>
           <w:b/>
@@ -816,7 +814,7 @@
     </w:p>
     <w:p>
       <w:pPr>
-        <w:pStyle w:val="Akapitzlist"/>
+        <w:pStyle w:val="ListParagraph"/>
         <w:jc w:val="center"/>
         <w:rPr>
           <w:b/>
@@ -828,7 +826,7 @@
     </w:p>
     <w:p>
       <w:pPr>
-        <w:pStyle w:val="Akapitzlist"/>
+        <w:pStyle w:val="ListParagraph"/>
         <w:jc w:val="center"/>
         <w:rPr>
           <w:b/>
@@ -840,7 +838,7 @@
     </w:p>
     <w:p>
       <w:pPr>
-        <w:pStyle w:val="Akapitzlist"/>
+        <w:pStyle w:val="ListParagraph"/>
         <w:jc w:val="center"/>
         <w:rPr>
           <w:b/>
@@ -852,7 +850,7 @@
     </w:p>
     <w:p>
       <w:pPr>
-        <w:pStyle w:val="Akapitzlist"/>
+        <w:pStyle w:val="ListParagraph"/>
         <w:jc w:val="center"/>
         <w:rPr>
           <w:b/>
@@ -864,7 +862,7 @@
     </w:p>
     <w:p>
       <w:pPr>
-        <w:pStyle w:val="Akapitzlist"/>
+        <w:pStyle w:val="ListParagraph"/>
         <w:jc w:val="center"/>
         <w:rPr>
           <w:b/>
@@ -876,7 +874,7 @@
     </w:p>
     <w:p>
       <w:pPr>
-        <w:pStyle w:val="Akapitzlist"/>
+        <w:pStyle w:val="ListParagraph"/>
         <w:jc w:val="center"/>
         <w:rPr>
           <w:b/>
@@ -888,7 +886,7 @@
     </w:p>
     <w:p>
       <w:pPr>
-        <w:pStyle w:val="Akapitzlist"/>
+        <w:pStyle w:val="ListParagraph"/>
         <w:jc w:val="center"/>
         <w:rPr>
           <w:b/>
@@ -910,7 +908,7 @@
     </w:p>
     <w:p>
       <w:pPr>
-        <w:pStyle w:val="Akapitzlist"/>
+        <w:pStyle w:val="ListParagraph"/>
         <w:jc w:val="center"/>
         <w:rPr>
           <w:b/>
@@ -922,7 +920,7 @@
     </w:p>
     <w:p>
       <w:pPr>
-        <w:pStyle w:val="Akapitzlist"/>
+        <w:pStyle w:val="ListParagraph"/>
         <w:jc w:val="center"/>
         <w:rPr>
           <w:b/>
@@ -991,7 +989,7 @@
     </w:p>
     <w:p>
       <w:pPr>
-        <w:pStyle w:val="Akapitzlist"/>
+        <w:pStyle w:val="ListParagraph"/>
         <w:jc w:val="center"/>
         <w:rPr>
           <w:b/>
@@ -1012,7 +1010,7 @@
     </w:p>
     <w:p>
       <w:pPr>
-        <w:pStyle w:val="Akapitzlist"/>
+        <w:pStyle w:val="ListParagraph"/>
         <w:jc w:val="center"/>
         <w:rPr>
           <w:b/>
@@ -1081,13 +1079,13 @@
     </w:p>
     <w:p>
       <w:pPr>
-        <w:pStyle w:val="Akapitzlist"/>
-        <w:jc w:val="center"/>
-      </w:pPr>
-    </w:p>
-    <w:p>
-      <w:pPr>
-        <w:pStyle w:val="Akapitzlist"/>
+        <w:pStyle w:val="ListParagraph"/>
+        <w:jc w:val="center"/>
+      </w:pPr>
+    </w:p>
+    <w:p>
+      <w:pPr>
+        <w:pStyle w:val="ListParagraph"/>
         <w:jc w:val="center"/>
       </w:pPr>
       <w:r>
@@ -1147,17 +1145,17 @@
     </w:p>
     <w:p>
       <w:pPr>
-        <w:pStyle w:val="Akapitzlist"/>
-      </w:pPr>
-    </w:p>
-    <w:p>
-      <w:pPr>
-        <w:pStyle w:val="Akapitzlist"/>
-      </w:pPr>
-    </w:p>
-    <w:p>
-      <w:pPr>
-        <w:pStyle w:val="Akapitzlist"/>
+        <w:pStyle w:val="ListParagraph"/>
+      </w:pPr>
+    </w:p>
+    <w:p>
+      <w:pPr>
+        <w:pStyle w:val="ListParagraph"/>
+      </w:pPr>
+    </w:p>
+    <w:p>
+      <w:pPr>
+        <w:pStyle w:val="ListParagraph"/>
       </w:pPr>
       <w:r>
         <w:rPr>
@@ -1215,12 +1213,12 @@
     </w:p>
     <w:p>
       <w:pPr>
-        <w:pStyle w:val="Akapitzlist"/>
-      </w:pPr>
-    </w:p>
-    <w:p>
-      <w:pPr>
-        <w:pStyle w:val="Akapitzlist"/>
+        <w:pStyle w:val="ListParagraph"/>
+      </w:pPr>
+    </w:p>
+    <w:p>
+      <w:pPr>
+        <w:pStyle w:val="ListParagraph"/>
         <w:rPr>
           <w:b/>
           <w:bCs/>
@@ -1232,7 +1230,7 @@
     </w:p>
     <w:p>
       <w:pPr>
-        <w:pStyle w:val="Akapitzlist"/>
+        <w:pStyle w:val="ListParagraph"/>
         <w:numPr>
           <w:ilvl w:val="0"/>
           <w:numId w:val="2"/>
@@ -1247,7 +1245,7 @@
           <w:sz w:val="28"/>
           <w:szCs w:val="28"/>
         </w:rPr>
-        <w:t>Podsumowanie i wnioski</w:t>
+        <w:t>Podsumowanie</w:t>
       </w:r>
     </w:p>
     <w:p>
@@ -1255,8 +1253,25 @@
         <w:ind w:left="708"/>
       </w:pPr>
       <w:r>
-        <w:t>Udało się osiągnąć zaplanowane wcześniej cele. Metoda odrzucania tylnych ścian (backface culling) sprawdza się bardzo dobrze dla prostopadłościanów którymi operujemy. Dodatkowo zrealizowaliśmy oświetlenie frontowe, dzięki któremu zaciemniane są ściany znajdujące się dalej od kamery.</w:t>
-      </w:r>
+        <w:t>Udało się osiągnąć zaplanowane wcześniej cele. Metoda odrzucania tylnych ścian (backface culling) sprawdza się bardzo dobrze dla prostopadłościanów</w:t>
+      </w:r>
+      <w:r>
+        <w:t xml:space="preserve"> i innych prostych wielościanów</w:t>
+      </w:r>
+      <w:r>
+        <w:t xml:space="preserve"> </w:t>
+      </w:r>
+      <w:r>
+        <w:t xml:space="preserve">na których </w:t>
+      </w:r>
+      <w:r>
+        <w:t>operujemy. Dodatkowo zrealizowaliśmy oświetlenie frontowe, dzięki któremu zaciemniane są ściany znajdujące się dalej od kamery.</w:t>
+      </w:r>
+      <w:r>
+        <w:t xml:space="preserve"> Sterowanie ruchem kamery z użyciem myszki okazało się być rozwiązaniem wygodniejszym (chociaż mniej precyzyjnym) niż sterowanie za pomocą klawiszy, który stosowaliśmy w poprzednim zadaniu. </w:t>
+      </w:r>
+      <w:bookmarkStart w:id="0" w:name="_GoBack"/>
+      <w:bookmarkEnd w:id="0"/>
     </w:p>
     <w:p>
       <w:pPr>
@@ -1272,18 +1287,11 @@
           <w:color w:val="FF0000"/>
         </w:rPr>
       </w:pPr>
-      <w:r>
-        <w:rPr>
-          <w:b/>
-          <w:bCs/>
-          <w:color w:val="FF0000"/>
-        </w:rPr>
-        <w:t>// TODO ciekawy wniosek</w:t>
-      </w:r>
     </w:p>
     <w:sectPr>
-      <w:headerReference w:type="default" r:id="rId15"/>
+      <w:footerReference w:type="even" r:id="rId15"/>
       <w:footerReference w:type="default" r:id="rId16"/>
+      <w:footerReference w:type="first" r:id="rId17"/>
       <w:pgSz w:w="11906" w:h="16838"/>
       <w:pgMar w:top="1417" w:right="1417" w:bottom="1417" w:left="1417" w:header="708" w:footer="708" w:gutter="0"/>
       <w:cols w:space="708"/>
@@ -1321,7 +1329,7 @@
 <w:ftr xmlns:wpc="http://schemas.microsoft.com/office/word/2010/wordprocessingCanvas" xmlns:cx="http://schemas.microsoft.com/office/drawing/2014/chartex" xmlns:cx1="http://schemas.microsoft.com/office/drawing/2015/9/8/chartex" xmlns:cx2="http://schemas.microsoft.com/office/drawing/2015/10/21/chartex" xmlns:cx3="http://schemas.microsoft.com/office/drawing/2016/5/9/chartex" xmlns:cx4="http://schemas.microsoft.com/office/drawing/2016/5/10/chartex" xmlns:cx5="http://schemas.microsoft.com/office/drawing/2016/5/11/chartex" xmlns:cx6="http://schemas.microsoft.com/office/drawing/2016/5/12/chartex" xmlns:cx7="http://schemas.microsoft.com/office/drawing/2016/5/13/chartex" xmlns:cx8="http://schemas.microsoft.com/office/drawing/2016/5/14/chartex" xmlns:mc="http://schemas.openxmlformats.org/markup-compatibility/2006" xmlns:aink="http://schemas.microsoft.com/office/drawing/2016/ink" xmlns:am3d="http://schemas.microsoft.com/office/drawing/2017/model3d" xmlns:o="urn:schemas-microsoft-com:office:office" xmlns:r="http://schemas.openxmlformats.org/officeDocument/2006/relationships" xmlns:m="http://schemas.openxmlformats.org/officeDocument/2006/math" xmlns:v="urn:schemas-microsoft-com:vml" xmlns:wp14="http://schemas.microsoft.com/office/word/2010/wordprocessingDrawing" xmlns:wp="http://schemas.openxmlformats.org/drawingml/2006/wordprocessingDrawing" xmlns:w10="urn:schemas-microsoft-com:office:word" xmlns:w="http://schemas.openxmlformats.org/wordprocessingml/2006/main" xmlns:w14="http://schemas.microsoft.com/office/word/2010/wordml" xmlns:w15="http://schemas.microsoft.com/office/word/2012/wordml" xmlns:w16cid="http://schemas.microsoft.com/office/word/2016/wordml/cid" xmlns:w16se="http://schemas.microsoft.com/office/word/2015/wordml/symex" xmlns:wpg="http://schemas.microsoft.com/office/word/2010/wordprocessingGroup" xmlns:wpi="http://schemas.microsoft.com/office/word/2010/wordprocessingInk" xmlns:wne="http://schemas.microsoft.com/office/word/2006/wordml" xmlns:wps="http://schemas.microsoft.com/office/word/2010/wordprocessingShape" mc:Ignorable="w14 w15 w16se w16cid wp14">
   <w:p>
     <w:pPr>
-      <w:pStyle w:val="Stopka"/>
+      <w:pStyle w:val="Footer"/>
     </w:pPr>
     <w:r>
       <w:rPr>
@@ -1330,18 +1338,18 @@
       <mc:AlternateContent>
         <mc:Choice Requires="wps">
           <w:drawing>
-            <wp:anchor distT="0" distB="0" distL="114300" distR="114300" simplePos="0" relativeHeight="251659264" behindDoc="0" locked="0" layoutInCell="1" allowOverlap="1" wp14:anchorId="10B7D241" wp14:editId="7709BC5C">
-              <wp:simplePos x="0" y="0"/>
-              <wp:positionH relativeFrom="page">
-                <wp:posOffset>0</wp:posOffset>
+            <wp:anchor distT="0" distB="0" distL="0" distR="0" simplePos="0" relativeHeight="251659264" behindDoc="0" locked="0" layoutInCell="1" allowOverlap="1" wp14:anchorId="44FEDF3F" wp14:editId="5BFFD402">
+              <wp:simplePos x="635" y="635"/>
+              <wp:positionH relativeFrom="leftMargin">
+                <wp:align>left</wp:align>
               </wp:positionH>
-              <wp:positionV relativeFrom="page">
-                <wp:posOffset>630</wp:posOffset>
+              <wp:positionV relativeFrom="paragraph">
+                <wp:posOffset>635</wp:posOffset>
               </wp:positionV>
-              <wp:extent cx="443868" cy="443868"/>
-              <wp:effectExtent l="0" t="0" r="13332" b="13332"/>
+              <wp:extent cx="443865" cy="443865"/>
+              <wp:effectExtent l="0" t="0" r="6350" b="0"/>
               <wp:wrapSquare wrapText="bothSides"/>
-              <wp:docPr id="1" name="Text Box 3"/>
+              <wp:docPr id="6" name="Text Box 6"/>
               <wp:cNvGraphicFramePr/>
               <a:graphic xmlns:a="http://schemas.openxmlformats.org/drawingml/2006/main">
                 <a:graphicData uri="http://schemas.microsoft.com/office/word/2010/wordprocessingShape">
@@ -1350,7 +1358,7 @@
                     <wps:spPr>
                       <a:xfrm>
                         <a:off x="0" y="0"/>
-                        <a:ext cx="443868" cy="443868"/>
+                        <a:ext cx="443865" cy="443865"/>
                       </a:xfrm>
                       <a:prstGeom prst="rect">
                         <a:avLst/>
@@ -1358,7 +1366,6 @@
                       <a:noFill/>
                       <a:ln>
                         <a:noFill/>
-                        <a:prstDash/>
                       </a:ln>
                     </wps:spPr>
                     <wps:txbx>
@@ -1379,12 +1386,15 @@
                               <w:sz w:val="20"/>
                               <w:szCs w:val="20"/>
                             </w:rPr>
-                            <w:t>Internal - KMD A/S</w:t>
+                            <w:t>Public - KMD A/S</w:t>
                           </w:r>
                         </w:p>
                       </w:txbxContent>
                     </wps:txbx>
-                    <wps:bodyPr vert="horz" wrap="none" lIns="190496" tIns="0" rIns="0" bIns="0" anchor="t" anchorCtr="0" compatLnSpc="1">
+                    <wps:bodyPr rot="0" spcFirstLastPara="0" vertOverflow="overflow" horzOverflow="overflow" vert="horz" wrap="none" lIns="190500" tIns="0" rIns="0" bIns="0" numCol="1" spcCol="0" rtlCol="0" fromWordArt="0" anchor="t" anchorCtr="0" forceAA="0" compatLnSpc="1">
+                      <a:prstTxWarp prst="textNoShape">
+                        <a:avLst/>
+                      </a:prstTxWarp>
                       <a:spAutoFit/>
                     </wps:bodyPr>
                   </wps:wsp>
@@ -1395,12 +1405,13 @@
         </mc:Choice>
         <mc:Fallback>
           <w:pict>
-            <v:shapetype w14:anchorId="10B7D241" id="_x0000_t202" coordsize="21600,21600" o:spt="202" path="m,l,21600r21600,l21600,xe">
+            <v:shapetype w14:anchorId="44FEDF3F" id="_x0000_t202" coordsize="21600,21600" o:spt="202" path="m,l,21600r21600,l21600,xe">
               <v:stroke joinstyle="miter"/>
               <v:path gradientshapeok="t" o:connecttype="rect"/>
             </v:shapetype>
-            <v:shape id="Text Box 3" o:spid="_x0000_s1026" type="#_x0000_t202" style="position:absolute;margin-left:0;margin-top:.05pt;width:34.95pt;height:34.95pt;z-index:251659264;visibility:visible;mso-wrap-style:none;mso-wrap-distance-left:9pt;mso-wrap-distance-top:0;mso-wrap-distance-right:9pt;mso-wrap-distance-bottom:0;mso-position-horizontal:absolute;mso-position-horizontal-relative:page;mso-position-vertical:absolute;mso-position-vertical-relative:page;v-text-anchor:top" o:gfxdata="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" filled="f" stroked="f">
-              <v:textbox style="mso-fit-shape-to-text:t" inset="5.29156mm,0,0,0">
+            <v:shape id="Text Box 6" o:spid="_x0000_s1026" type="#_x0000_t202" style="position:absolute;margin-left:0;margin-top:.05pt;width:34.95pt;height:34.95pt;z-index:251659264;visibility:visible;mso-wrap-style:none;mso-wrap-distance-left:0;mso-wrap-distance-top:0;mso-wrap-distance-right:0;mso-wrap-distance-bottom:0;mso-position-horizontal:left;mso-position-horizontal-relative:left-margin-area;mso-position-vertical:absolute;mso-position-vertical-relative:text;v-text-anchor:top" o:gfxdata="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" filled="f" stroked="f">
+              <v:fill o:detectmouseclick="t"/>
+              <v:textbox style="mso-fit-shape-to-text:t" inset="15pt,0,0,0">
                 <w:txbxContent>
                   <w:p>
                     <w:pPr>
@@ -1418,12 +1429,232 @@
                         <w:sz w:val="20"/>
                         <w:szCs w:val="20"/>
                       </w:rPr>
-                      <w:t>Internal - KMD A/S</w:t>
+                      <w:t>Public - KMD A/S</w:t>
                     </w:r>
                   </w:p>
                 </w:txbxContent>
               </v:textbox>
-              <w10:wrap type="square" anchorx="page" anchory="page"/>
+              <w10:wrap type="square" anchorx="margin"/>
+            </v:shape>
+          </w:pict>
+        </mc:Fallback>
+      </mc:AlternateContent>
+    </w:r>
+  </w:p>
+</w:ftr>
+</file>
+
+<file path=word/footer2.xml><?xml version="1.0" encoding="utf-8"?>
+<w:ftr xmlns:wpc="http://schemas.microsoft.com/office/word/2010/wordprocessingCanvas" xmlns:cx="http://schemas.microsoft.com/office/drawing/2014/chartex" xmlns:cx1="http://schemas.microsoft.com/office/drawing/2015/9/8/chartex" xmlns:cx2="http://schemas.microsoft.com/office/drawing/2015/10/21/chartex" xmlns:cx3="http://schemas.microsoft.com/office/drawing/2016/5/9/chartex" xmlns:cx4="http://schemas.microsoft.com/office/drawing/2016/5/10/chartex" xmlns:cx5="http://schemas.microsoft.com/office/drawing/2016/5/11/chartex" xmlns:cx6="http://schemas.microsoft.com/office/drawing/2016/5/12/chartex" xmlns:cx7="http://schemas.microsoft.com/office/drawing/2016/5/13/chartex" xmlns:cx8="http://schemas.microsoft.com/office/drawing/2016/5/14/chartex" xmlns:mc="http://schemas.openxmlformats.org/markup-compatibility/2006" xmlns:aink="http://schemas.microsoft.com/office/drawing/2016/ink" xmlns:am3d="http://schemas.microsoft.com/office/drawing/2017/model3d" xmlns:o="urn:schemas-microsoft-com:office:office" xmlns:r="http://schemas.openxmlformats.org/officeDocument/2006/relationships" xmlns:m="http://schemas.openxmlformats.org/officeDocument/2006/math" xmlns:v="urn:schemas-microsoft-com:vml" xmlns:wp14="http://schemas.microsoft.com/office/word/2010/wordprocessingDrawing" xmlns:wp="http://schemas.openxmlformats.org/drawingml/2006/wordprocessingDrawing" xmlns:w10="urn:schemas-microsoft-com:office:word" xmlns:w="http://schemas.openxmlformats.org/wordprocessingml/2006/main" xmlns:w14="http://schemas.microsoft.com/office/word/2010/wordml" xmlns:w15="http://schemas.microsoft.com/office/word/2012/wordml" xmlns:w16cid="http://schemas.microsoft.com/office/word/2016/wordml/cid" xmlns:w16se="http://schemas.microsoft.com/office/word/2015/wordml/symex" xmlns:wpg="http://schemas.microsoft.com/office/word/2010/wordprocessingGroup" xmlns:wpi="http://schemas.microsoft.com/office/word/2010/wordprocessingInk" xmlns:wne="http://schemas.microsoft.com/office/word/2006/wordml" xmlns:wps="http://schemas.microsoft.com/office/word/2010/wordprocessingShape" mc:Ignorable="w14 w15 w16se w16cid wp14">
+  <w:p>
+    <w:pPr>
+      <w:pStyle w:val="Footer"/>
+    </w:pPr>
+    <w:r>
+      <w:rPr>
+        <w:noProof/>
+      </w:rPr>
+      <mc:AlternateContent>
+        <mc:Choice Requires="wps">
+          <w:drawing>
+            <wp:anchor distT="0" distB="0" distL="0" distR="0" simplePos="0" relativeHeight="251660288" behindDoc="0" locked="0" layoutInCell="1" allowOverlap="1" wp14:anchorId="3B25E06C" wp14:editId="5C490F87">
+              <wp:simplePos x="899160" y="10073640"/>
+              <wp:positionH relativeFrom="leftMargin">
+                <wp:align>left</wp:align>
+              </wp:positionH>
+              <wp:positionV relativeFrom="paragraph">
+                <wp:posOffset>635</wp:posOffset>
+              </wp:positionV>
+              <wp:extent cx="443865" cy="443865"/>
+              <wp:effectExtent l="0" t="0" r="6350" b="0"/>
+              <wp:wrapSquare wrapText="bothSides"/>
+              <wp:docPr id="8" name="Text Box 8"/>
+              <wp:cNvGraphicFramePr/>
+              <a:graphic xmlns:a="http://schemas.openxmlformats.org/drawingml/2006/main">
+                <a:graphicData uri="http://schemas.microsoft.com/office/word/2010/wordprocessingShape">
+                  <wps:wsp>
+                    <wps:cNvSpPr txBox="1"/>
+                    <wps:spPr>
+                      <a:xfrm>
+                        <a:off x="0" y="0"/>
+                        <a:ext cx="443865" cy="443865"/>
+                      </a:xfrm>
+                      <a:prstGeom prst="rect">
+                        <a:avLst/>
+                      </a:prstGeom>
+                      <a:noFill/>
+                      <a:ln>
+                        <a:noFill/>
+                      </a:ln>
+                    </wps:spPr>
+                    <wps:txbx>
+                      <w:txbxContent>
+                        <w:p>
+                          <w:pPr>
+                            <w:rPr>
+                              <w:rFonts w:cs="Calibri"/>
+                              <w:color w:val="000000"/>
+                              <w:sz w:val="20"/>
+                              <w:szCs w:val="20"/>
+                            </w:rPr>
+                          </w:pPr>
+                        </w:p>
+                      </w:txbxContent>
+                    </wps:txbx>
+                    <wps:bodyPr rot="0" spcFirstLastPara="0" vertOverflow="overflow" horzOverflow="overflow" vert="horz" wrap="none" lIns="190500" tIns="0" rIns="0" bIns="0" numCol="1" spcCol="0" rtlCol="0" fromWordArt="0" anchor="t" anchorCtr="0" forceAA="0" compatLnSpc="1">
+                      <a:prstTxWarp prst="textNoShape">
+                        <a:avLst/>
+                      </a:prstTxWarp>
+                      <a:spAutoFit/>
+                    </wps:bodyPr>
+                  </wps:wsp>
+                </a:graphicData>
+              </a:graphic>
+            </wp:anchor>
+          </w:drawing>
+        </mc:Choice>
+        <mc:Fallback>
+          <w:pict>
+            <v:shapetype w14:anchorId="3B25E06C" id="_x0000_t202" coordsize="21600,21600" o:spt="202" path="m,l,21600r21600,l21600,xe">
+              <v:stroke joinstyle="miter"/>
+              <v:path gradientshapeok="t" o:connecttype="rect"/>
+            </v:shapetype>
+            <v:shape id="Text Box 8" o:spid="_x0000_s1027" type="#_x0000_t202" style="position:absolute;margin-left:0;margin-top:.05pt;width:34.95pt;height:34.95pt;z-index:251660288;visibility:visible;mso-wrap-style:none;mso-wrap-distance-left:0;mso-wrap-distance-top:0;mso-wrap-distance-right:0;mso-wrap-distance-bottom:0;mso-position-horizontal:left;mso-position-horizontal-relative:left-margin-area;mso-position-vertical:absolute;mso-position-vertical-relative:text;v-text-anchor:top" o:gfxdata="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" filled="f" stroked="f">
+              <v:fill o:detectmouseclick="t"/>
+              <v:textbox style="mso-fit-shape-to-text:t" inset="15pt,0,0,0">
+                <w:txbxContent>
+                  <w:p>
+                    <w:pPr>
+                      <w:rPr>
+                        <w:rFonts w:cs="Calibri"/>
+                        <w:color w:val="000000"/>
+                        <w:sz w:val="20"/>
+                        <w:szCs w:val="20"/>
+                      </w:rPr>
+                    </w:pPr>
+                  </w:p>
+                </w:txbxContent>
+              </v:textbox>
+              <w10:wrap type="square" anchorx="margin"/>
+            </v:shape>
+          </w:pict>
+        </mc:Fallback>
+      </mc:AlternateContent>
+    </w:r>
+  </w:p>
+</w:ftr>
+</file>
+
+<file path=word/footer3.xml><?xml version="1.0" encoding="utf-8"?>
+<w:ftr xmlns:wpc="http://schemas.microsoft.com/office/word/2010/wordprocessingCanvas" xmlns:cx="http://schemas.microsoft.com/office/drawing/2014/chartex" xmlns:cx1="http://schemas.microsoft.com/office/drawing/2015/9/8/chartex" xmlns:cx2="http://schemas.microsoft.com/office/drawing/2015/10/21/chartex" xmlns:cx3="http://schemas.microsoft.com/office/drawing/2016/5/9/chartex" xmlns:cx4="http://schemas.microsoft.com/office/drawing/2016/5/10/chartex" xmlns:cx5="http://schemas.microsoft.com/office/drawing/2016/5/11/chartex" xmlns:cx6="http://schemas.microsoft.com/office/drawing/2016/5/12/chartex" xmlns:cx7="http://schemas.microsoft.com/office/drawing/2016/5/13/chartex" xmlns:cx8="http://schemas.microsoft.com/office/drawing/2016/5/14/chartex" xmlns:mc="http://schemas.openxmlformats.org/markup-compatibility/2006" xmlns:aink="http://schemas.microsoft.com/office/drawing/2016/ink" xmlns:am3d="http://schemas.microsoft.com/office/drawing/2017/model3d" xmlns:o="urn:schemas-microsoft-com:office:office" xmlns:r="http://schemas.openxmlformats.org/officeDocument/2006/relationships" xmlns:m="http://schemas.openxmlformats.org/officeDocument/2006/math" xmlns:v="urn:schemas-microsoft-com:vml" xmlns:wp14="http://schemas.microsoft.com/office/word/2010/wordprocessingDrawing" xmlns:wp="http://schemas.openxmlformats.org/drawingml/2006/wordprocessingDrawing" xmlns:w10="urn:schemas-microsoft-com:office:word" xmlns:w="http://schemas.openxmlformats.org/wordprocessingml/2006/main" xmlns:w14="http://schemas.microsoft.com/office/word/2010/wordml" xmlns:w15="http://schemas.microsoft.com/office/word/2012/wordml" xmlns:w16cid="http://schemas.microsoft.com/office/word/2016/wordml/cid" xmlns:w16se="http://schemas.microsoft.com/office/word/2015/wordml/symex" xmlns:wpg="http://schemas.microsoft.com/office/word/2010/wordprocessingGroup" xmlns:wpi="http://schemas.microsoft.com/office/word/2010/wordprocessingInk" xmlns:wne="http://schemas.microsoft.com/office/word/2006/wordml" xmlns:wps="http://schemas.microsoft.com/office/word/2010/wordprocessingShape" mc:Ignorable="w14 w15 w16se w16cid wp14">
+  <w:p>
+    <w:pPr>
+      <w:pStyle w:val="Footer"/>
+    </w:pPr>
+    <w:r>
+      <w:rPr>
+        <w:noProof/>
+      </w:rPr>
+      <mc:AlternateContent>
+        <mc:Choice Requires="wps">
+          <w:drawing>
+            <wp:anchor distT="0" distB="0" distL="0" distR="0" simplePos="0" relativeHeight="251658240" behindDoc="0" locked="0" layoutInCell="1" allowOverlap="1" wp14:anchorId="5C6ACC93" wp14:editId="15016482">
+              <wp:simplePos x="635" y="635"/>
+              <wp:positionH relativeFrom="leftMargin">
+                <wp:align>left</wp:align>
+              </wp:positionH>
+              <wp:positionV relativeFrom="paragraph">
+                <wp:posOffset>635</wp:posOffset>
+              </wp:positionV>
+              <wp:extent cx="443865" cy="443865"/>
+              <wp:effectExtent l="0" t="0" r="6350" b="0"/>
+              <wp:wrapSquare wrapText="bothSides"/>
+              <wp:docPr id="5" name="Text Box 5"/>
+              <wp:cNvGraphicFramePr/>
+              <a:graphic xmlns:a="http://schemas.openxmlformats.org/drawingml/2006/main">
+                <a:graphicData uri="http://schemas.microsoft.com/office/word/2010/wordprocessingShape">
+                  <wps:wsp>
+                    <wps:cNvSpPr txBox="1"/>
+                    <wps:spPr>
+                      <a:xfrm>
+                        <a:off x="0" y="0"/>
+                        <a:ext cx="443865" cy="443865"/>
+                      </a:xfrm>
+                      <a:prstGeom prst="rect">
+                        <a:avLst/>
+                      </a:prstGeom>
+                      <a:noFill/>
+                      <a:ln>
+                        <a:noFill/>
+                      </a:ln>
+                    </wps:spPr>
+                    <wps:txbx>
+                      <w:txbxContent>
+                        <w:p>
+                          <w:pPr>
+                            <w:rPr>
+                              <w:rFonts w:cs="Calibri"/>
+                              <w:color w:val="000000"/>
+                              <w:sz w:val="20"/>
+                              <w:szCs w:val="20"/>
+                            </w:rPr>
+                          </w:pPr>
+                          <w:r>
+                            <w:rPr>
+                              <w:rFonts w:cs="Calibri"/>
+                              <w:color w:val="000000"/>
+                              <w:sz w:val="20"/>
+                              <w:szCs w:val="20"/>
+                            </w:rPr>
+                            <w:t>Public - KMD A/S</w:t>
+                          </w:r>
+                        </w:p>
+                      </w:txbxContent>
+                    </wps:txbx>
+                    <wps:bodyPr rot="0" spcFirstLastPara="0" vertOverflow="overflow" horzOverflow="overflow" vert="horz" wrap="none" lIns="190500" tIns="0" rIns="0" bIns="0" numCol="1" spcCol="0" rtlCol="0" fromWordArt="0" anchor="t" anchorCtr="0" forceAA="0" compatLnSpc="1">
+                      <a:prstTxWarp prst="textNoShape">
+                        <a:avLst/>
+                      </a:prstTxWarp>
+                      <a:spAutoFit/>
+                    </wps:bodyPr>
+                  </wps:wsp>
+                </a:graphicData>
+              </a:graphic>
+            </wp:anchor>
+          </w:drawing>
+        </mc:Choice>
+        <mc:Fallback>
+          <w:pict>
+            <v:shapetype w14:anchorId="5C6ACC93" id="_x0000_t202" coordsize="21600,21600" o:spt="202" path="m,l,21600r21600,l21600,xe">
+              <v:stroke joinstyle="miter"/>
+              <v:path gradientshapeok="t" o:connecttype="rect"/>
+            </v:shapetype>
+            <v:shape id="Text Box 5" o:spid="_x0000_s1028" type="#_x0000_t202" style="position:absolute;margin-left:0;margin-top:.05pt;width:34.95pt;height:34.95pt;z-index:251658240;visibility:visible;mso-wrap-style:none;mso-wrap-distance-left:0;mso-wrap-distance-top:0;mso-wrap-distance-right:0;mso-wrap-distance-bottom:0;mso-position-horizontal:left;mso-position-horizontal-relative:left-margin-area;mso-position-vertical:absolute;mso-position-vertical-relative:text;v-text-anchor:top" o:gfxdata="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" filled="f" stroked="f">
+              <v:fill o:detectmouseclick="t"/>
+              <v:textbox style="mso-fit-shape-to-text:t" inset="15pt,0,0,0">
+                <w:txbxContent>
+                  <w:p>
+                    <w:pPr>
+                      <w:rPr>
+                        <w:rFonts w:cs="Calibri"/>
+                        <w:color w:val="000000"/>
+                        <w:sz w:val="20"/>
+                        <w:szCs w:val="20"/>
+                      </w:rPr>
+                    </w:pPr>
+                    <w:r>
+                      <w:rPr>
+                        <w:rFonts w:cs="Calibri"/>
+                        <w:color w:val="000000"/>
+                        <w:sz w:val="20"/>
+                        <w:szCs w:val="20"/>
+                      </w:rPr>
+                      <w:t>Public - KMD A/S</w:t>
+                    </w:r>
+                  </w:p>
+                </w:txbxContent>
+              </v:textbox>
+              <w10:wrap type="square" anchorx="margin"/>
             </v:shape>
           </w:pict>
         </mc:Fallback>
@@ -1461,16 +1692,6 @@
 </w:footnotes>
 </file>
 
-<file path=word/header1.xml><?xml version="1.0" encoding="utf-8"?>
-<w:hdr xmlns:wpc="http://schemas.microsoft.com/office/word/2010/wordprocessingCanvas" xmlns:cx="http://schemas.microsoft.com/office/drawing/2014/chartex" xmlns:cx1="http://schemas.microsoft.com/office/drawing/2015/9/8/chartex" xmlns:cx2="http://schemas.microsoft.com/office/drawing/2015/10/21/chartex" xmlns:cx3="http://schemas.microsoft.com/office/drawing/2016/5/9/chartex" xmlns:cx4="http://schemas.microsoft.com/office/drawing/2016/5/10/chartex" xmlns:cx5="http://schemas.microsoft.com/office/drawing/2016/5/11/chartex" xmlns:cx6="http://schemas.microsoft.com/office/drawing/2016/5/12/chartex" xmlns:cx7="http://schemas.microsoft.com/office/drawing/2016/5/13/chartex" xmlns:cx8="http://schemas.microsoft.com/office/drawing/2016/5/14/chartex" xmlns:mc="http://schemas.openxmlformats.org/markup-compatibility/2006" xmlns:aink="http://schemas.microsoft.com/office/drawing/2016/ink" xmlns:am3d="http://schemas.microsoft.com/office/drawing/2017/model3d" xmlns:o="urn:schemas-microsoft-com:office:office" xmlns:r="http://schemas.openxmlformats.org/officeDocument/2006/relationships" xmlns:m="http://schemas.openxmlformats.org/officeDocument/2006/math" xmlns:v="urn:schemas-microsoft-com:vml" xmlns:wp14="http://schemas.microsoft.com/office/word/2010/wordprocessingDrawing" xmlns:wp="http://schemas.openxmlformats.org/drawingml/2006/wordprocessingDrawing" xmlns:w10="urn:schemas-microsoft-com:office:word" xmlns:w="http://schemas.openxmlformats.org/wordprocessingml/2006/main" xmlns:w14="http://schemas.microsoft.com/office/word/2010/wordml" xmlns:w15="http://schemas.microsoft.com/office/word/2012/wordml" xmlns:w16cid="http://schemas.microsoft.com/office/word/2016/wordml/cid" xmlns:w16se="http://schemas.microsoft.com/office/word/2015/wordml/symex" xmlns:wpg="http://schemas.microsoft.com/office/word/2010/wordprocessingGroup" xmlns:wpi="http://schemas.microsoft.com/office/word/2010/wordprocessingInk" xmlns:wne="http://schemas.microsoft.com/office/word/2006/wordml" xmlns:wps="http://schemas.microsoft.com/office/word/2010/wordprocessingShape" mc:Ignorable="w14 w15 w16se w16cid wp14">
-  <w:p>
-    <w:pPr>
-      <w:pStyle w:val="Nagwek"/>
-    </w:pPr>
-  </w:p>
-</w:hdr>
-</file>
-
 <file path=word/numbering.xml><?xml version="1.0" encoding="utf-8"?>
 <w:numbering xmlns:wpc="http://schemas.microsoft.com/office/word/2010/wordprocessingCanvas" xmlns:cx="http://schemas.microsoft.com/office/drawing/2014/chartex" xmlns:cx1="http://schemas.microsoft.com/office/drawing/2015/9/8/chartex" xmlns:cx2="http://schemas.microsoft.com/office/drawing/2015/10/21/chartex" xmlns:cx3="http://schemas.microsoft.com/office/drawing/2016/5/9/chartex" xmlns:cx4="http://schemas.microsoft.com/office/drawing/2016/5/10/chartex" xmlns:cx5="http://schemas.microsoft.com/office/drawing/2016/5/11/chartex" xmlns:cx6="http://schemas.microsoft.com/office/drawing/2016/5/12/chartex" xmlns:cx7="http://schemas.microsoft.com/office/drawing/2016/5/13/chartex" xmlns:cx8="http://schemas.microsoft.com/office/drawing/2016/5/14/chartex" xmlns:mc="http://schemas.openxmlformats.org/markup-compatibility/2006" xmlns:aink="http://schemas.microsoft.com/office/drawing/2016/ink" xmlns:am3d="http://schemas.microsoft.com/office/drawing/2017/model3d" xmlns:o="urn:schemas-microsoft-com:office:office" xmlns:r="http://schemas.openxmlformats.org/officeDocument/2006/relationships" xmlns:m="http://schemas.openxmlformats.org/officeDocument/2006/math" xmlns:v="urn:schemas-microsoft-com:vml" xmlns:wp14="http://schemas.microsoft.com/office/word/2010/wordprocessingDrawing" xmlns:wp="http://schemas.openxmlformats.org/drawingml/2006/wordprocessingDrawing" xmlns:w10="urn:schemas-microsoft-com:office:word" xmlns:w="http://schemas.openxmlformats.org/wordprocessingml/2006/main" xmlns:w14="http://schemas.microsoft.com/office/word/2010/wordml" xmlns:w15="http://schemas.microsoft.com/office/word/2012/wordml" xmlns:w16cid="http://schemas.microsoft.com/office/word/2016/wordml/cid" xmlns:w16se="http://schemas.microsoft.com/office/word/2015/wordml/symex" xmlns:wpg="http://schemas.microsoft.com/office/word/2010/wordprocessingGroup" xmlns:wpi="http://schemas.microsoft.com/office/word/2010/wordprocessingInk" xmlns:wne="http://schemas.microsoft.com/office/word/2006/wordml" xmlns:wps="http://schemas.microsoft.com/office/word/2010/wordprocessingShape" mc:Ignorable="w14 w15 w16se w16cid wp14">
   <w:abstractNum w:abstractNumId="0" w15:restartNumberingAfterBreak="0">
@@ -1584,7 +1805,7 @@
     <w:styleLink w:val="LFO1"/>
     <w:lvl w:ilvl="0">
       <w:numFmt w:val="bullet"/>
-      <w:pStyle w:val="Listapunktowana"/>
+      <w:pStyle w:val="ListBullet"/>
       <w:lvlText w:val=""/>
       <w:lvlJc w:val="left"/>
       <w:pPr>
@@ -1760,7 +1981,7 @@
       </w:pPr>
     </w:pPrDefault>
   </w:docDefaults>
-  <w:latentStyles w:defLockedState="0" w:defUIPriority="99" w:defSemiHidden="0" w:defUnhideWhenUsed="0" w:defQFormat="0" w:count="377">
+  <w:latentStyles w:defLockedState="0" w:defUIPriority="99" w:defSemiHidden="0" w:defUnhideWhenUsed="0" w:defQFormat="0" w:count="376">
     <w:lsdException w:name="Normal" w:uiPriority="0" w:qFormat="1"/>
     <w:lsdException w:name="heading 1" w:uiPriority="9" w:qFormat="1"/>
     <w:lsdException w:name="heading 2" w:semiHidden="1" w:uiPriority="9" w:unhideWhenUsed="1" w:qFormat="1"/>
@@ -1866,6 +2087,7 @@
     <w:lsdException w:name="HTML Sample" w:semiHidden="1" w:unhideWhenUsed="1"/>
     <w:lsdException w:name="HTML Typewriter" w:semiHidden="1" w:unhideWhenUsed="1"/>
     <w:lsdException w:name="HTML Variable" w:semiHidden="1" w:unhideWhenUsed="1"/>
+    <w:lsdException w:name="Normal Table" w:semiHidden="1" w:unhideWhenUsed="1"/>
     <w:lsdException w:name="annotation subject" w:semiHidden="1" w:unhideWhenUsed="1"/>
     <w:lsdException w:name="No List" w:semiHidden="1" w:unhideWhenUsed="1"/>
     <w:lsdException w:name="Outline List 1" w:semiHidden="1" w:unhideWhenUsed="1"/>
@@ -1912,8 +2134,10 @@
     <w:lsdException w:name="Table Subtle 2" w:semiHidden="1" w:unhideWhenUsed="1"/>
     <w:lsdException w:name="Table Web 1" w:semiHidden="1" w:unhideWhenUsed="1"/>
     <w:lsdException w:name="Table Web 2" w:semiHidden="1" w:unhideWhenUsed="1"/>
+    <w:lsdException w:name="Table Web 3" w:semiHidden="1" w:unhideWhenUsed="1"/>
     <w:lsdException w:name="Balloon Text" w:semiHidden="1" w:unhideWhenUsed="1"/>
     <w:lsdException w:name="Table Grid" w:uiPriority="39"/>
+    <w:lsdException w:name="Table Theme" w:semiHidden="1" w:unhideWhenUsed="1"/>
     <w:lsdException w:name="Placeholder Text" w:semiHidden="1"/>
     <w:lsdException w:name="No Spacing" w:uiPriority="1" w:qFormat="1"/>
     <w:lsdException w:name="Light Shading" w:uiPriority="60"/>
@@ -2134,22 +2358,21 @@
     <w:lsdException w:name="Hashtag" w:semiHidden="1" w:unhideWhenUsed="1"/>
     <w:lsdException w:name="Unresolved Mention" w:semiHidden="1" w:unhideWhenUsed="1"/>
     <w:lsdException w:name="Smart Link" w:semiHidden="1" w:unhideWhenUsed="1"/>
-    <w:lsdException w:name="Smart Link Error" w:semiHidden="1" w:unhideWhenUsed="1"/>
   </w:latentStyles>
-  <w:style w:type="paragraph" w:default="1" w:styleId="Normalny">
+  <w:style w:type="paragraph" w:default="1" w:styleId="Normal">
     <w:name w:val="Normal"/>
     <w:qFormat/>
     <w:pPr>
       <w:suppressAutoHyphens/>
     </w:pPr>
   </w:style>
-  <w:style w:type="character" w:default="1" w:styleId="Domylnaczcionkaakapitu">
+  <w:style w:type="character" w:default="1" w:styleId="DefaultParagraphFont">
     <w:name w:val="Default Paragraph Font"/>
     <w:uiPriority w:val="1"/>
     <w:semiHidden/>
     <w:unhideWhenUsed/>
   </w:style>
-  <w:style w:type="table" w:default="1" w:styleId="Standardowy">
+  <w:style w:type="table" w:default="1" w:styleId="TableNormal">
     <w:name w:val="Normal Table"/>
     <w:uiPriority w:val="99"/>
     <w:semiHidden/>
@@ -2164,15 +2387,15 @@
       </w:tblCellMar>
     </w:tblPr>
   </w:style>
-  <w:style w:type="numbering" w:default="1" w:styleId="Bezlisty">
+  <w:style w:type="numbering" w:default="1" w:styleId="NoList">
     <w:name w:val="No List"/>
     <w:uiPriority w:val="99"/>
     <w:semiHidden/>
     <w:unhideWhenUsed/>
   </w:style>
-  <w:style w:type="paragraph" w:styleId="Nagwek">
+  <w:style w:type="paragraph" w:styleId="Header">
     <w:name w:val="header"/>
-    <w:basedOn w:val="Normalny"/>
+    <w:basedOn w:val="Normal"/>
     <w:pPr>
       <w:tabs>
         <w:tab w:val="center" w:pos="4536"/>
@@ -2183,11 +2406,11 @@
   </w:style>
   <w:style w:type="character" w:customStyle="1" w:styleId="HeaderChar">
     <w:name w:val="Header Char"/>
-    <w:basedOn w:val="Domylnaczcionkaakapitu"/>
+    <w:basedOn w:val="DefaultParagraphFont"/>
   </w:style>
-  <w:style w:type="paragraph" w:styleId="Stopka">
+  <w:style w:type="paragraph" w:styleId="Footer">
     <w:name w:val="footer"/>
-    <w:basedOn w:val="Normalny"/>
+    <w:basedOn w:val="Normal"/>
     <w:pPr>
       <w:tabs>
         <w:tab w:val="center" w:pos="4536"/>
@@ -2198,27 +2421,27 @@
   </w:style>
   <w:style w:type="character" w:customStyle="1" w:styleId="FooterChar">
     <w:name w:val="Footer Char"/>
-    <w:basedOn w:val="Domylnaczcionkaakapitu"/>
+    <w:basedOn w:val="DefaultParagraphFont"/>
   </w:style>
-  <w:style w:type="paragraph" w:styleId="Listapunktowana">
+  <w:style w:type="paragraph" w:styleId="ListBullet">
     <w:name w:val="List Bullet"/>
-    <w:basedOn w:val="Normalny"/>
+    <w:basedOn w:val="Normal"/>
     <w:pPr>
       <w:numPr>
         <w:numId w:val="1"/>
       </w:numPr>
     </w:pPr>
   </w:style>
-  <w:style w:type="paragraph" w:styleId="Akapitzlist">
+  <w:style w:type="paragraph" w:styleId="ListParagraph">
     <w:name w:val="List Paragraph"/>
-    <w:basedOn w:val="Normalny"/>
+    <w:basedOn w:val="Normal"/>
     <w:pPr>
       <w:ind w:left="720"/>
     </w:pPr>
   </w:style>
-  <w:style w:type="paragraph" w:styleId="Tekstprzypisukocowego">
+  <w:style w:type="paragraph" w:styleId="EndnoteText">
     <w:name w:val="endnote text"/>
-    <w:basedOn w:val="Normalny"/>
+    <w:basedOn w:val="Normal"/>
     <w:pPr>
       <w:spacing w:after="0" w:line="240" w:lineRule="auto"/>
     </w:pPr>
@@ -2229,15 +2452,15 @@
   </w:style>
   <w:style w:type="character" w:customStyle="1" w:styleId="EndnoteTextChar">
     <w:name w:val="Endnote Text Char"/>
-    <w:basedOn w:val="Domylnaczcionkaakapitu"/>
+    <w:basedOn w:val="DefaultParagraphFont"/>
     <w:rPr>
       <w:sz w:val="20"/>
       <w:szCs w:val="20"/>
     </w:rPr>
   </w:style>
-  <w:style w:type="character" w:styleId="Odwoanieprzypisukocowego">
+  <w:style w:type="character" w:styleId="EndnoteReference">
     <w:name w:val="endnote reference"/>
-    <w:basedOn w:val="Domylnaczcionkaakapitu"/>
+    <w:basedOn w:val="DefaultParagraphFont"/>
     <w:rPr>
       <w:position w:val="0"/>
       <w:vertAlign w:val="superscript"/>
@@ -2245,7 +2468,7 @@
   </w:style>
   <w:style w:type="numbering" w:customStyle="1" w:styleId="LFO1">
     <w:name w:val="LFO1"/>
-    <w:basedOn w:val="Bezlisty"/>
+    <w:basedOn w:val="NoList"/>
     <w:pPr>
       <w:numPr>
         <w:numId w:val="1"/>

</xml_diff>